<commit_message>
Added changes to the maine report.
</commit_message>
<xml_diff>
--- a/ME/absentee_files/Maine_report.docx
+++ b/ME/absentee_files/Maine_report.docx
@@ -342,31 +342,8 @@
           <w:rFonts w:ascii="Styrene B" w:eastAsia="Times New Roman" w:hAnsi="Styrene B" w:cs="Times New Roman"/>
           <w:kern w:val="36"/>
         </w:rPr>
-        <w:t xml:space="preserve">Due to the restrictive nature of Maine data, it is difficult to analyze the impact that COVID may have on the November election on different groups of people, such as the elderly or different racial demographics. </w:t>
+        <w:t>Due to the restrictive nature of Maine data, it is difficult to analyze the impact that COVID may have on the November election on different groups of people, such as the elderly or different racial demographics.</w:t>
       </w:r>
-    </w:p>
-    <w:p>
-      <w:pPr>
-        <w:spacing w:before="400" w:after="160" w:line="276" w:lineRule="auto"/>
-        <w:outlineLvl w:val="0"/>
-        <w:rPr>
-          <w:rFonts w:ascii="Styrene B" w:eastAsia="Times New Roman" w:hAnsi="Styrene B" w:cs="Times New Roman"/>
-          <w:color w:val="CC0000"/>
-          <w:kern w:val="36"/>
-          <w:sz w:val="40"/>
-          <w:szCs w:val="40"/>
-        </w:rPr>
-      </w:pPr>
-    </w:p>
-    <w:p>
-      <w:pPr>
-        <w:spacing w:before="400" w:after="160" w:line="276" w:lineRule="auto"/>
-        <w:outlineLvl w:val="0"/>
-        <w:rPr>
-          <w:rFonts w:ascii="Styrene B" w:eastAsia="Times New Roman" w:hAnsi="Styrene B" w:cs="Times New Roman"/>
-          <w:kern w:val="36"/>
-        </w:rPr>
-      </w:pPr>
     </w:p>
     <w:p>
       <w:pPr>
@@ -811,7 +788,6 @@
                 <w:rFonts w:ascii="Styrene B" w:eastAsia="Times New Roman" w:hAnsi="Styrene B" w:cs="Times New Roman"/>
                 <w:kern w:val="36"/>
               </w:rPr>
-              <w:lastRenderedPageBreak/>
               <w:t>Total Rejected</w:t>
             </w:r>
           </w:p>
@@ -852,7 +828,11 @@
           <w:szCs w:val="40"/>
         </w:rPr>
       </w:pPr>
-      <w:r>
+    </w:p>
+    <w:p>
+      <w:pPr>
+        <w:spacing w:before="400" w:after="160" w:line="276" w:lineRule="auto"/>
+        <w:outlineLvl w:val="0"/>
         <w:rPr>
           <w:rFonts w:ascii="Styrene B" w:eastAsia="Times New Roman" w:hAnsi="Styrene B" w:cs="Times New Roman"/>
           <w:color w:val="CC0000"/>
@@ -860,8 +840,9 @@
           <w:sz w:val="40"/>
           <w:szCs w:val="40"/>
         </w:rPr>
-        <w:t>Comparison to the</w:t>
-      </w:r>
+      </w:pPr>
+      <w:bookmarkStart w:id="0" w:name="_GoBack"/>
+      <w:bookmarkEnd w:id="0"/>
       <w:r>
         <w:rPr>
           <w:rFonts w:ascii="Styrene B" w:eastAsia="Times New Roman" w:hAnsi="Styrene B" w:cs="Times New Roman"/>
@@ -870,27 +851,8 @@
           <w:sz w:val="40"/>
           <w:szCs w:val="40"/>
         </w:rPr>
-        <w:t xml:space="preserve"> </w:t>
-      </w:r>
-      <w:r>
-        <w:rPr>
-          <w:rFonts w:ascii="Styrene B" w:eastAsia="Times New Roman" w:hAnsi="Styrene B" w:cs="Times New Roman"/>
-          <w:color w:val="CC0000"/>
-          <w:kern w:val="36"/>
-          <w:sz w:val="40"/>
-          <w:szCs w:val="40"/>
-        </w:rPr>
-        <w:t>2018</w:t>
-      </w:r>
-      <w:r>
-        <w:rPr>
-          <w:rFonts w:ascii="Styrene B" w:eastAsia="Times New Roman" w:hAnsi="Styrene B" w:cs="Times New Roman"/>
-          <w:color w:val="CC0000"/>
-          <w:kern w:val="36"/>
-          <w:sz w:val="40"/>
-          <w:szCs w:val="40"/>
-        </w:rPr>
-        <w:t xml:space="preserve"> Primary</w:t>
+        <w:lastRenderedPageBreak/>
+        <w:t>Comparison to the 2018 Primary</w:t>
       </w:r>
     </w:p>
     <w:p>
@@ -3023,7 +2985,6 @@
           <w:rFonts w:ascii="Styrene B" w:eastAsia="Times New Roman" w:hAnsi="Styrene B" w:cs="Times New Roman"/>
           <w:kern w:val="36"/>
         </w:rPr>
-        <w:lastRenderedPageBreak/>
         <w:t xml:space="preserve">From the absentee voter file, we can find the reasons for each ballot rejections, which are shown in the table below. </w:t>
       </w:r>
       <w:r>
@@ -3031,21 +2992,15 @@
           <w:rFonts w:ascii="Styrene B" w:eastAsia="Times New Roman" w:hAnsi="Styrene B" w:cs="Times New Roman"/>
           <w:kern w:val="36"/>
         </w:rPr>
-        <w:t xml:space="preserve">The vast majority of ballots rejected were a result of  “ballot not returned by deadline” according to the data provided by the Secretary of State; this reason accounted for 5,064 of the </w:t>
+        <w:t xml:space="preserve">The vast majority of ballots </w:t>
       </w:r>
       <w:r>
         <w:rPr>
           <w:rFonts w:ascii="Styrene B" w:eastAsia="Times New Roman" w:hAnsi="Styrene B" w:cs="Times New Roman"/>
           <w:kern w:val="36"/>
         </w:rPr>
-        <w:t>5,935</w:t>
-      </w:r>
-      <w:r>
-        <w:rPr>
-          <w:rFonts w:ascii="Styrene B" w:eastAsia="Times New Roman" w:hAnsi="Styrene B" w:cs="Times New Roman"/>
-          <w:kern w:val="36"/>
-        </w:rPr>
-        <w:t xml:space="preserve"> rejected ballots. Another 178 rejections were due to the ballots not being received until after the deadline. It should be noted that the state of Maine requires that ballots be </w:t>
+        <w:lastRenderedPageBreak/>
+        <w:t xml:space="preserve">rejected were a result of  “ballot not returned by deadline” according to the data provided by the Secretary of State; this reason accounted for 5,064 of the 5,935 rejected ballots. Another 178 rejections were due to the ballots not being received until after the deadline. It should be noted that the state of Maine requires that ballots be </w:t>
       </w:r>
       <w:hyperlink r:id="rId6" w:history="1">
         <w:r>
@@ -3068,13 +3023,7 @@
         <w:rPr>
           <w:rFonts w:ascii="Styrene B" w:hAnsi="Styrene B"/>
         </w:rPr>
-        <w:t>Received after Deadline Date</w:t>
-      </w:r>
-      <w:r>
-        <w:rPr>
-          <w:rFonts w:ascii="Styrene B" w:hAnsi="Styrene B"/>
-        </w:rPr>
-        <w:t xml:space="preserve">.” </w:t>
+        <w:t xml:space="preserve">Received after Deadline Date.” </w:t>
       </w:r>
     </w:p>
     <w:p>
@@ -3602,14 +3551,7 @@
               <w:rPr>
                 <w:rFonts w:ascii="Styrene B" w:hAnsi="Styrene B"/>
               </w:rPr>
-              <w:t xml:space="preserve">Received after </w:t>
-            </w:r>
-            <w:r>
-              <w:rPr>
-                <w:rFonts w:ascii="Styrene B" w:hAnsi="Styrene B"/>
-              </w:rPr>
-              <w:lastRenderedPageBreak/>
-              <w:t>Deadline Date</w:t>
+              <w:t>Received after Deadline Date</w:t>
             </w:r>
           </w:p>
         </w:tc>
@@ -3631,7 +3573,6 @@
               <w:rPr>
                 <w:rFonts w:ascii="Styrene B" w:hAnsi="Styrene B"/>
               </w:rPr>
-              <w:lastRenderedPageBreak/>
               <w:t>178</w:t>
             </w:r>
           </w:p>
@@ -3659,6 +3600,7 @@
               <w:rPr>
                 <w:rFonts w:ascii="Styrene B" w:hAnsi="Styrene B"/>
               </w:rPr>
+              <w:lastRenderedPageBreak/>
               <w:t>Spoiled by Voter</w:t>
             </w:r>
           </w:p>
@@ -8121,6 +8063,7 @@
         <w:rPr>
           <w:rFonts w:ascii="Styrene B" w:hAnsi="Styrene B"/>
         </w:rPr>
+        <w:lastRenderedPageBreak/>
         <w:t xml:space="preserve">Add total votes by town </w:t>
       </w:r>
     </w:p>
@@ -8138,8 +8081,6 @@
         </w:rPr>
         <w:t xml:space="preserve">Download census data; correlate spoiled ballots to census data. </w:t>
       </w:r>
-      <w:bookmarkStart w:id="0" w:name="_GoBack"/>
-      <w:bookmarkEnd w:id="0"/>
     </w:p>
     <w:sectPr>
       <w:pgSz w:w="12240" w:h="15840"/>

</xml_diff>

<commit_message>
Work to Maine report
</commit_message>
<xml_diff>
--- a/ME/absentee_files/Maine_report.docx
+++ b/ME/absentee_files/Maine_report.docx
@@ -841,8 +841,6 @@
           <w:szCs w:val="40"/>
         </w:rPr>
       </w:pPr>
-      <w:bookmarkStart w:id="0" w:name="_GoBack"/>
-      <w:bookmarkEnd w:id="0"/>
       <w:r>
         <w:rPr>
           <w:rFonts w:ascii="Styrene B" w:eastAsia="Times New Roman" w:hAnsi="Styrene B" w:cs="Times New Roman"/>
@@ -8044,11 +8042,609 @@
           <w:rFonts w:ascii="Styrene B" w:hAnsi="Styrene B"/>
         </w:rPr>
       </w:pPr>
-      <w:r>
-        <w:rPr>
-          <w:rFonts w:ascii="Styrene B" w:hAnsi="Styrene B"/>
-        </w:rPr>
-        <w:t xml:space="preserve">Next: </w:t>
+    </w:p>
+    <w:p>
+      <w:pPr>
+        <w:spacing w:before="400" w:after="160" w:line="276" w:lineRule="auto"/>
+        <w:outlineLvl w:val="0"/>
+        <w:rPr>
+          <w:rFonts w:ascii="Styrene B" w:eastAsia="Times New Roman" w:hAnsi="Styrene B" w:cs="Times New Roman"/>
+          <w:color w:val="CC0000"/>
+          <w:kern w:val="36"/>
+          <w:sz w:val="40"/>
+          <w:szCs w:val="40"/>
+        </w:rPr>
+      </w:pPr>
+      <w:r>
+        <w:rPr>
+          <w:rFonts w:ascii="Styrene B" w:eastAsia="Times New Roman" w:hAnsi="Styrene B" w:cs="Times New Roman"/>
+          <w:color w:val="CC0000"/>
+          <w:kern w:val="36"/>
+          <w:sz w:val="40"/>
+          <w:szCs w:val="40"/>
+        </w:rPr>
+        <w:lastRenderedPageBreak/>
+        <w:t>New Postal Voters</w:t>
+      </w:r>
+      <w:r>
+        <w:rPr>
+          <w:rFonts w:ascii="Styrene B" w:eastAsia="Times New Roman" w:hAnsi="Styrene B" w:cs="Times New Roman"/>
+          <w:color w:val="CC0000"/>
+          <w:kern w:val="36"/>
+          <w:sz w:val="40"/>
+          <w:szCs w:val="40"/>
+        </w:rPr>
+        <w:t>: Driving the Rate of Rejection</w:t>
+      </w:r>
+    </w:p>
+    <w:p>
+      <w:pPr>
+        <w:spacing w:before="400" w:after="160" w:line="276" w:lineRule="auto"/>
+        <w:outlineLvl w:val="0"/>
+        <w:rPr>
+          <w:rFonts w:ascii="Styrene B" w:eastAsia="Times New Roman" w:hAnsi="Styrene B" w:cs="Times New Roman"/>
+          <w:kern w:val="36"/>
+        </w:rPr>
+      </w:pPr>
+      <w:r>
+        <w:rPr>
+          <w:rFonts w:ascii="Styrene B" w:eastAsia="Times New Roman" w:hAnsi="Styrene B" w:cs="Times New Roman"/>
+          <w:kern w:val="36"/>
+        </w:rPr>
+        <w:t xml:space="preserve">Next, I looked more closely at individuals who voted by mail for the first time in Maine. Due to data limitations, we cannot ascertain that these voters were first-time voters, only that they have never voted by mail in the state of Maine prior to the 2020 presidential preference primary election. I find that new voters made up approximately </w:t>
+      </w:r>
+      <w:r>
+        <w:rPr>
+          <w:rFonts w:ascii="Styrene B" w:eastAsia="Times New Roman" w:hAnsi="Styrene B" w:cs="Times New Roman"/>
+          <w:kern w:val="36"/>
+        </w:rPr>
+        <w:t>19</w:t>
+      </w:r>
+      <w:r>
+        <w:rPr>
+          <w:rFonts w:ascii="Styrene B" w:eastAsia="Times New Roman" w:hAnsi="Styrene B" w:cs="Times New Roman"/>
+          <w:kern w:val="36"/>
+        </w:rPr>
+        <w:t xml:space="preserve">% of all voters who voted by mail in the 2020 presidential preference primary. Of these, </w:t>
+      </w:r>
+      <w:r>
+        <w:rPr>
+          <w:rFonts w:ascii="Styrene B" w:eastAsia="Times New Roman" w:hAnsi="Styrene B" w:cs="Times New Roman"/>
+          <w:kern w:val="36"/>
+        </w:rPr>
+        <w:t>4691</w:t>
+      </w:r>
+      <w:r>
+        <w:rPr>
+          <w:rFonts w:ascii="Styrene B" w:eastAsia="Times New Roman" w:hAnsi="Styrene B" w:cs="Times New Roman"/>
+          <w:kern w:val="36"/>
+        </w:rPr>
+        <w:t xml:space="preserve"> (</w:t>
+      </w:r>
+      <w:r>
+        <w:rPr>
+          <w:rFonts w:ascii="Styrene B" w:eastAsia="Times New Roman" w:hAnsi="Styrene B" w:cs="Times New Roman"/>
+          <w:kern w:val="36"/>
+        </w:rPr>
+        <w:t>41</w:t>
+      </w:r>
+      <w:r>
+        <w:rPr>
+          <w:rFonts w:ascii="Styrene B" w:eastAsia="Times New Roman" w:hAnsi="Styrene B" w:cs="Times New Roman"/>
+          <w:kern w:val="36"/>
+        </w:rPr>
+        <w:t xml:space="preserve">%) were rejected, as opposed to </w:t>
+      </w:r>
+      <w:r>
+        <w:rPr>
+          <w:rFonts w:ascii="Styrene B" w:eastAsia="Times New Roman" w:hAnsi="Styrene B" w:cs="Times New Roman"/>
+          <w:kern w:val="36"/>
+        </w:rPr>
+        <w:t>1244</w:t>
+      </w:r>
+      <w:r>
+        <w:rPr>
+          <w:rFonts w:ascii="Styrene B" w:eastAsia="Times New Roman" w:hAnsi="Styrene B" w:cs="Times New Roman"/>
+          <w:kern w:val="36"/>
+        </w:rPr>
+        <w:t xml:space="preserve">  (2.6%) of ballots cast by voters who had used absentee ballots previously. </w:t>
+      </w:r>
+    </w:p>
+    <w:p>
+      <w:pPr>
+        <w:spacing w:before="400" w:after="160" w:line="276" w:lineRule="auto"/>
+        <w:outlineLvl w:val="0"/>
+        <w:rPr>
+          <w:rFonts w:ascii="Styrene B" w:eastAsia="Times New Roman" w:hAnsi="Styrene B" w:cs="Times New Roman"/>
+          <w:kern w:val="36"/>
+        </w:rPr>
+      </w:pPr>
+    </w:p>
+    <w:tbl>
+      <w:tblPr>
+        <w:tblStyle w:val="TableGrid"/>
+        <w:tblW w:w="0" w:type="auto"/>
+        <w:tblLook w:val="04A0" w:firstRow="1" w:lastRow="0" w:firstColumn="1" w:lastColumn="0" w:noHBand="0" w:noVBand="1"/>
+      </w:tblPr>
+      <w:tblGrid>
+        <w:gridCol w:w="2785"/>
+        <w:gridCol w:w="1710"/>
+        <w:gridCol w:w="1710"/>
+      </w:tblGrid>
+      <w:tr>
+        <w:tc>
+          <w:tcPr>
+            <w:tcW w:w="2785" w:type="dxa"/>
+          </w:tcPr>
+          <w:p>
+            <w:pPr>
+              <w:spacing w:before="400" w:after="160" w:line="276" w:lineRule="auto"/>
+              <w:outlineLvl w:val="0"/>
+              <w:rPr>
+                <w:rFonts w:ascii="Styrene B" w:eastAsia="Times New Roman" w:hAnsi="Styrene B" w:cs="Times New Roman"/>
+                <w:b/>
+                <w:kern w:val="36"/>
+              </w:rPr>
+            </w:pPr>
+            <w:r>
+              <w:rPr>
+                <w:rFonts w:ascii="Styrene B" w:eastAsia="Times New Roman" w:hAnsi="Styrene B" w:cs="Times New Roman"/>
+                <w:b/>
+                <w:kern w:val="36"/>
+              </w:rPr>
+              <w:t>Type</w:t>
+            </w:r>
+          </w:p>
+        </w:tc>
+        <w:tc>
+          <w:tcPr>
+            <w:tcW w:w="1710" w:type="dxa"/>
+          </w:tcPr>
+          <w:p>
+            <w:pPr>
+              <w:spacing w:before="400" w:after="160" w:line="276" w:lineRule="auto"/>
+              <w:outlineLvl w:val="0"/>
+              <w:rPr>
+                <w:rFonts w:ascii="Styrene B" w:eastAsia="Times New Roman" w:hAnsi="Styrene B" w:cs="Times New Roman"/>
+                <w:b/>
+                <w:kern w:val="36"/>
+              </w:rPr>
+            </w:pPr>
+            <w:r>
+              <w:rPr>
+                <w:rFonts w:ascii="Styrene B" w:eastAsia="Times New Roman" w:hAnsi="Styrene B" w:cs="Times New Roman"/>
+                <w:b/>
+                <w:kern w:val="36"/>
+              </w:rPr>
+              <w:t>Total Votes</w:t>
+            </w:r>
+          </w:p>
+        </w:tc>
+        <w:tc>
+          <w:tcPr>
+            <w:tcW w:w="1710" w:type="dxa"/>
+          </w:tcPr>
+          <w:p>
+            <w:pPr>
+              <w:spacing w:before="400" w:after="160" w:line="276" w:lineRule="auto"/>
+              <w:outlineLvl w:val="0"/>
+              <w:rPr>
+                <w:rFonts w:ascii="Styrene B" w:eastAsia="Times New Roman" w:hAnsi="Styrene B" w:cs="Times New Roman"/>
+                <w:b/>
+                <w:kern w:val="36"/>
+              </w:rPr>
+            </w:pPr>
+            <w:r>
+              <w:rPr>
+                <w:rFonts w:ascii="Styrene B" w:eastAsia="Times New Roman" w:hAnsi="Styrene B" w:cs="Times New Roman"/>
+                <w:b/>
+                <w:kern w:val="36"/>
+              </w:rPr>
+              <w:t>Rejected</w:t>
+            </w:r>
+          </w:p>
+        </w:tc>
+      </w:tr>
+      <w:tr>
+        <w:tc>
+          <w:tcPr>
+            <w:tcW w:w="2785" w:type="dxa"/>
+          </w:tcPr>
+          <w:p>
+            <w:pPr>
+              <w:spacing w:before="400" w:after="160" w:line="276" w:lineRule="auto"/>
+              <w:outlineLvl w:val="0"/>
+              <w:rPr>
+                <w:rFonts w:ascii="Styrene B" w:eastAsia="Times New Roman" w:hAnsi="Styrene B" w:cs="Times New Roman"/>
+                <w:kern w:val="36"/>
+              </w:rPr>
+            </w:pPr>
+            <w:r>
+              <w:rPr>
+                <w:rFonts w:ascii="Styrene B" w:eastAsia="Times New Roman" w:hAnsi="Styrene B" w:cs="Times New Roman"/>
+                <w:kern w:val="36"/>
+              </w:rPr>
+              <w:t>New Voters</w:t>
+            </w:r>
+          </w:p>
+        </w:tc>
+        <w:tc>
+          <w:tcPr>
+            <w:tcW w:w="1710" w:type="dxa"/>
+          </w:tcPr>
+          <w:p>
+            <w:pPr>
+              <w:spacing w:before="400" w:after="160" w:line="276" w:lineRule="auto"/>
+              <w:outlineLvl w:val="0"/>
+              <w:rPr>
+                <w:rFonts w:ascii="Styrene B" w:eastAsia="Times New Roman" w:hAnsi="Styrene B" w:cs="Times New Roman"/>
+                <w:kern w:val="36"/>
+              </w:rPr>
+            </w:pPr>
+            <w:r>
+              <w:rPr>
+                <w:rFonts w:ascii="Styrene B" w:eastAsia="Times New Roman" w:hAnsi="Styrene B" w:cs="Times New Roman"/>
+                <w:kern w:val="36"/>
+              </w:rPr>
+              <w:t>11244</w:t>
+            </w:r>
+          </w:p>
+        </w:tc>
+        <w:tc>
+          <w:tcPr>
+            <w:tcW w:w="1710" w:type="dxa"/>
+          </w:tcPr>
+          <w:p>
+            <w:pPr>
+              <w:spacing w:before="400" w:after="160" w:line="276" w:lineRule="auto"/>
+              <w:outlineLvl w:val="0"/>
+              <w:rPr>
+                <w:rFonts w:ascii="Styrene B" w:eastAsia="Times New Roman" w:hAnsi="Styrene B" w:cs="Times New Roman"/>
+                <w:kern w:val="36"/>
+              </w:rPr>
+            </w:pPr>
+            <w:r>
+              <w:rPr>
+                <w:rFonts w:ascii="Styrene B" w:eastAsia="Times New Roman" w:hAnsi="Styrene B" w:cs="Times New Roman"/>
+                <w:kern w:val="36"/>
+              </w:rPr>
+              <w:t>4691</w:t>
+            </w:r>
+          </w:p>
+        </w:tc>
+      </w:tr>
+      <w:tr>
+        <w:tc>
+          <w:tcPr>
+            <w:tcW w:w="2785" w:type="dxa"/>
+          </w:tcPr>
+          <w:p>
+            <w:pPr>
+              <w:spacing w:before="400" w:after="160" w:line="276" w:lineRule="auto"/>
+              <w:outlineLvl w:val="0"/>
+              <w:rPr>
+                <w:rFonts w:ascii="Styrene B" w:eastAsia="Times New Roman" w:hAnsi="Styrene B" w:cs="Times New Roman"/>
+                <w:kern w:val="36"/>
+              </w:rPr>
+            </w:pPr>
+            <w:r>
+              <w:rPr>
+                <w:rFonts w:ascii="Styrene B" w:eastAsia="Times New Roman" w:hAnsi="Styrene B" w:cs="Times New Roman"/>
+                <w:kern w:val="36"/>
+              </w:rPr>
+              <w:t>Old Voters</w:t>
+            </w:r>
+          </w:p>
+        </w:tc>
+        <w:tc>
+          <w:tcPr>
+            <w:tcW w:w="1710" w:type="dxa"/>
+          </w:tcPr>
+          <w:p>
+            <w:pPr>
+              <w:spacing w:before="400" w:after="160" w:line="276" w:lineRule="auto"/>
+              <w:outlineLvl w:val="0"/>
+              <w:rPr>
+                <w:rFonts w:ascii="Styrene B" w:eastAsia="Times New Roman" w:hAnsi="Styrene B" w:cs="Times New Roman"/>
+                <w:kern w:val="36"/>
+              </w:rPr>
+            </w:pPr>
+            <w:r>
+              <w:rPr>
+                <w:rFonts w:ascii="Styrene B" w:eastAsia="Times New Roman" w:hAnsi="Styrene B" w:cs="Times New Roman"/>
+                <w:kern w:val="36"/>
+              </w:rPr>
+              <w:t>47133</w:t>
+            </w:r>
+          </w:p>
+        </w:tc>
+        <w:tc>
+          <w:tcPr>
+            <w:tcW w:w="1710" w:type="dxa"/>
+          </w:tcPr>
+          <w:p>
+            <w:pPr>
+              <w:spacing w:before="400" w:after="160" w:line="276" w:lineRule="auto"/>
+              <w:outlineLvl w:val="0"/>
+              <w:rPr>
+                <w:rFonts w:ascii="Styrene B" w:eastAsia="Times New Roman" w:hAnsi="Styrene B" w:cs="Times New Roman"/>
+                <w:kern w:val="36"/>
+              </w:rPr>
+            </w:pPr>
+            <w:r>
+              <w:rPr>
+                <w:rFonts w:ascii="Styrene B" w:eastAsia="Times New Roman" w:hAnsi="Styrene B" w:cs="Times New Roman"/>
+                <w:kern w:val="36"/>
+              </w:rPr>
+              <w:t>1244</w:t>
+            </w:r>
+          </w:p>
+        </w:tc>
+      </w:tr>
+      <w:tr>
+        <w:tc>
+          <w:tcPr>
+            <w:tcW w:w="2785" w:type="dxa"/>
+          </w:tcPr>
+          <w:p>
+            <w:pPr>
+              <w:spacing w:before="400" w:after="160" w:line="276" w:lineRule="auto"/>
+              <w:outlineLvl w:val="0"/>
+              <w:rPr>
+                <w:rFonts w:ascii="Styrene B" w:eastAsia="Times New Roman" w:hAnsi="Styrene B" w:cs="Times New Roman"/>
+                <w:b/>
+                <w:kern w:val="36"/>
+              </w:rPr>
+            </w:pPr>
+            <w:r>
+              <w:rPr>
+                <w:rFonts w:ascii="Styrene B" w:eastAsia="Times New Roman" w:hAnsi="Styrene B" w:cs="Times New Roman"/>
+                <w:b/>
+                <w:kern w:val="36"/>
+              </w:rPr>
+              <w:t>Total</w:t>
+            </w:r>
+          </w:p>
+        </w:tc>
+        <w:tc>
+          <w:tcPr>
+            <w:tcW w:w="1710" w:type="dxa"/>
+          </w:tcPr>
+          <w:p>
+            <w:pPr>
+              <w:spacing w:before="400" w:after="160" w:line="276" w:lineRule="auto"/>
+              <w:outlineLvl w:val="0"/>
+              <w:rPr>
+                <w:rFonts w:ascii="Styrene B" w:eastAsia="Times New Roman" w:hAnsi="Styrene B" w:cs="Times New Roman"/>
+                <w:b/>
+                <w:kern w:val="36"/>
+              </w:rPr>
+            </w:pPr>
+            <w:r>
+              <w:rPr>
+                <w:rFonts w:ascii="Styrene B" w:eastAsia="Times New Roman" w:hAnsi="Styrene B" w:cs="Times New Roman"/>
+                <w:b/>
+                <w:kern w:val="36"/>
+              </w:rPr>
+              <w:t>58377</w:t>
+            </w:r>
+          </w:p>
+        </w:tc>
+        <w:tc>
+          <w:tcPr>
+            <w:tcW w:w="1710" w:type="dxa"/>
+          </w:tcPr>
+          <w:p>
+            <w:pPr>
+              <w:spacing w:before="400" w:after="160" w:line="276" w:lineRule="auto"/>
+              <w:outlineLvl w:val="0"/>
+              <w:rPr>
+                <w:rFonts w:ascii="Styrene B" w:eastAsia="Times New Roman" w:hAnsi="Styrene B" w:cs="Times New Roman"/>
+                <w:b/>
+                <w:kern w:val="36"/>
+              </w:rPr>
+            </w:pPr>
+            <w:r>
+              <w:rPr>
+                <w:rFonts w:ascii="Styrene B" w:eastAsia="Times New Roman" w:hAnsi="Styrene B" w:cs="Times New Roman"/>
+                <w:b/>
+                <w:kern w:val="36"/>
+              </w:rPr>
+              <w:t>5935</w:t>
+            </w:r>
+          </w:p>
+        </w:tc>
+      </w:tr>
+    </w:tbl>
+    <w:p>
+      <w:pPr>
+        <w:spacing w:before="400" w:after="160" w:line="276" w:lineRule="auto"/>
+        <w:outlineLvl w:val="0"/>
+        <w:rPr>
+          <w:rFonts w:ascii="Styrene B" w:eastAsia="Times New Roman" w:hAnsi="Styrene B" w:cs="Times New Roman"/>
+          <w:kern w:val="36"/>
+        </w:rPr>
+      </w:pPr>
+    </w:p>
+    <w:p>
+      <w:pPr>
+        <w:spacing w:before="400" w:after="160" w:line="276" w:lineRule="auto"/>
+        <w:outlineLvl w:val="0"/>
+        <w:rPr>
+          <w:rFonts w:ascii="Styrene B" w:eastAsia="Times New Roman" w:hAnsi="Styrene B" w:cs="Times New Roman"/>
+          <w:kern w:val="36"/>
+        </w:rPr>
+      </w:pPr>
+      <w:r>
+        <w:rPr>
+          <w:rFonts w:ascii="Styrene B" w:eastAsia="Times New Roman" w:hAnsi="Styrene B" w:cs="Times New Roman"/>
+          <w:kern w:val="36"/>
+        </w:rPr>
+        <w:t xml:space="preserve">As can be seen from the </w:t>
+      </w:r>
+      <w:r>
+        <w:rPr>
+          <w:rFonts w:ascii="Styrene B" w:eastAsia="Times New Roman" w:hAnsi="Styrene B" w:cs="Times New Roman"/>
+          <w:kern w:val="36"/>
+        </w:rPr>
+        <w:t>previous</w:t>
+      </w:r>
+      <w:r>
+        <w:rPr>
+          <w:rFonts w:ascii="Styrene B" w:eastAsia="Times New Roman" w:hAnsi="Styrene B" w:cs="Times New Roman"/>
+          <w:kern w:val="36"/>
+        </w:rPr>
+        <w:t xml:space="preserve"> table, as well as in previous sections, </w:t>
+      </w:r>
+      <w:r>
+        <w:rPr>
+          <w:rFonts w:ascii="Styrene B" w:eastAsia="Times New Roman" w:hAnsi="Styrene B" w:cs="Times New Roman"/>
+          <w:kern w:val="36"/>
+        </w:rPr>
+        <w:t>absentee ballot rejection rate has been driven by first-time users of absentee ballots.</w:t>
+      </w:r>
+      <w:r>
+        <w:rPr>
+          <w:rFonts w:ascii="Styrene B" w:eastAsia="Times New Roman" w:hAnsi="Styrene B" w:cs="Times New Roman"/>
+          <w:kern w:val="36"/>
+        </w:rPr>
+        <w:t xml:space="preserve"> With the ongoing COVID-19 pandemic and the increased salience and use of mail-based voting, this conclusion is very problematic for electoral participation. Though we are not able to ascertain demographic characteristics, the results here speak for themselves; rejected absentee </w:t>
+      </w:r>
+      <w:proofErr w:type="spellStart"/>
+      <w:r>
+        <w:rPr>
+          <w:rFonts w:ascii="Styrene B" w:eastAsia="Times New Roman" w:hAnsi="Styrene B" w:cs="Times New Roman"/>
+          <w:kern w:val="36"/>
+        </w:rPr>
+        <w:t>balltos</w:t>
+      </w:r>
+      <w:proofErr w:type="spellEnd"/>
+      <w:r>
+        <w:rPr>
+          <w:rFonts w:ascii="Styrene B" w:eastAsia="Times New Roman" w:hAnsi="Styrene B" w:cs="Times New Roman"/>
+          <w:kern w:val="36"/>
+        </w:rPr>
+        <w:t xml:space="preserve"> were overwhelmingly from the urban centers of Maine, and were overwhelmingly from first-time voters. Due to the partisan and demographic differences between relatively rural northern Maine and relatively urban </w:t>
+      </w:r>
+      <w:r>
+        <w:rPr>
+          <w:rFonts w:ascii="Styrene B" w:eastAsia="Times New Roman" w:hAnsi="Styrene B" w:cs="Times New Roman"/>
+          <w:kern w:val="36"/>
+        </w:rPr>
+        <w:lastRenderedPageBreak/>
+        <w:t xml:space="preserve">southern Maine, this difference in rejection rates may have electoral consequences for the Presidential election (as Maine can split electoral votes) and down-ballot races for House (particularly ME-2) and Senate Races if it is not remedied in time. </w:t>
+      </w:r>
+      <w:bookmarkStart w:id="0" w:name="_GoBack"/>
+      <w:bookmarkEnd w:id="0"/>
+    </w:p>
+    <w:p>
+      <w:pPr>
+        <w:spacing w:before="400" w:after="160" w:line="276" w:lineRule="auto"/>
+        <w:outlineLvl w:val="0"/>
+        <w:rPr>
+          <w:rFonts w:ascii="Styrene B" w:eastAsia="Times New Roman" w:hAnsi="Styrene B" w:cs="Times New Roman"/>
+          <w:kern w:val="36"/>
+        </w:rPr>
+      </w:pPr>
+    </w:p>
+    <w:p>
+      <w:pPr>
+        <w:spacing w:before="400" w:after="160" w:line="276" w:lineRule="auto"/>
+        <w:outlineLvl w:val="0"/>
+        <w:rPr>
+          <w:rFonts w:ascii="Styrene B" w:eastAsia="Times New Roman" w:hAnsi="Styrene B" w:cs="Times New Roman"/>
+          <w:kern w:val="36"/>
+        </w:rPr>
+      </w:pPr>
+    </w:p>
+    <w:p>
+      <w:pPr>
+        <w:spacing w:before="400" w:after="160" w:line="276" w:lineRule="auto"/>
+        <w:outlineLvl w:val="0"/>
+        <w:rPr>
+          <w:rFonts w:ascii="Styrene B" w:eastAsia="Times New Roman" w:hAnsi="Styrene B" w:cs="Times New Roman"/>
+          <w:kern w:val="36"/>
+        </w:rPr>
+      </w:pPr>
+    </w:p>
+    <w:p>
+      <w:pPr>
+        <w:spacing w:before="400" w:after="160" w:line="276" w:lineRule="auto"/>
+        <w:outlineLvl w:val="0"/>
+        <w:rPr>
+          <w:rFonts w:ascii="Styrene B" w:eastAsia="Times New Roman" w:hAnsi="Styrene B" w:cs="Times New Roman"/>
+          <w:kern w:val="36"/>
+        </w:rPr>
+      </w:pPr>
+    </w:p>
+    <w:p>
+      <w:pPr>
+        <w:spacing w:before="400" w:after="160" w:line="276" w:lineRule="auto"/>
+        <w:outlineLvl w:val="0"/>
+        <w:rPr>
+          <w:rFonts w:ascii="Styrene B" w:eastAsia="Times New Roman" w:hAnsi="Styrene B" w:cs="Times New Roman"/>
+          <w:kern w:val="36"/>
+        </w:rPr>
+      </w:pPr>
+    </w:p>
+    <w:p>
+      <w:pPr>
+        <w:spacing w:before="400" w:after="160" w:line="276" w:lineRule="auto"/>
+        <w:outlineLvl w:val="0"/>
+        <w:rPr>
+          <w:rFonts w:ascii="Styrene B" w:eastAsia="Times New Roman" w:hAnsi="Styrene B" w:cs="Times New Roman"/>
+          <w:color w:val="CC0000"/>
+          <w:kern w:val="36"/>
+          <w:sz w:val="40"/>
+          <w:szCs w:val="40"/>
+        </w:rPr>
+      </w:pPr>
+      <w:r>
+        <w:rPr>
+          <w:rFonts w:ascii="Styrene B" w:eastAsia="Times New Roman" w:hAnsi="Styrene B" w:cs="Times New Roman"/>
+          <w:color w:val="CC0000"/>
+          <w:kern w:val="36"/>
+          <w:sz w:val="40"/>
+          <w:szCs w:val="40"/>
+        </w:rPr>
+        <w:t>July 2020 Congressional Primary Election</w:t>
+      </w:r>
+    </w:p>
+    <w:p>
+      <w:pPr>
+        <w:spacing w:before="400" w:after="160" w:line="276" w:lineRule="auto"/>
+        <w:outlineLvl w:val="0"/>
+        <w:rPr>
+          <w:rFonts w:ascii="Styrene B" w:eastAsia="Times New Roman" w:hAnsi="Styrene B" w:cs="Times New Roman"/>
+          <w:kern w:val="36"/>
+        </w:rPr>
+      </w:pPr>
+    </w:p>
+    <w:p>
+      <w:pPr>
+        <w:spacing w:before="400" w:after="160" w:line="276" w:lineRule="auto"/>
+        <w:outlineLvl w:val="0"/>
+        <w:rPr>
+          <w:rFonts w:ascii="Styrene B" w:eastAsia="Times New Roman" w:hAnsi="Styrene B" w:cs="Times New Roman"/>
+          <w:kern w:val="36"/>
+        </w:rPr>
+      </w:pPr>
+    </w:p>
+    <w:p>
+      <w:pPr>
+        <w:spacing w:before="400" w:after="160" w:line="276" w:lineRule="auto"/>
+        <w:outlineLvl w:val="0"/>
+        <w:rPr>
+          <w:rFonts w:ascii="Styrene B" w:eastAsia="Times New Roman" w:hAnsi="Styrene B" w:cs="Times New Roman"/>
+          <w:kern w:val="36"/>
+        </w:rPr>
+      </w:pPr>
+      <w:r>
+        <w:rPr>
+          <w:rFonts w:ascii="Styrene B" w:eastAsia="Times New Roman" w:hAnsi="Styrene B" w:cs="Times New Roman"/>
+          <w:kern w:val="36"/>
+        </w:rPr>
+        <w:t xml:space="preserve"> </w:t>
       </w:r>
     </w:p>
     <w:p>
@@ -8059,28 +8655,6 @@
           <w:rFonts w:ascii="Styrene B" w:hAnsi="Styrene B"/>
         </w:rPr>
       </w:pPr>
-      <w:r>
-        <w:rPr>
-          <w:rFonts w:ascii="Styrene B" w:hAnsi="Styrene B"/>
-        </w:rPr>
-        <w:lastRenderedPageBreak/>
-        <w:t xml:space="preserve">Add total votes by town </w:t>
-      </w:r>
-    </w:p>
-    <w:p>
-      <w:pPr>
-        <w:spacing w:after="160"/>
-        <w:textAlignment w:val="baseline"/>
-        <w:rPr>
-          <w:rFonts w:ascii="Styrene B" w:hAnsi="Styrene B"/>
-        </w:rPr>
-      </w:pPr>
-      <w:r>
-        <w:rPr>
-          <w:rFonts w:ascii="Styrene B" w:hAnsi="Styrene B"/>
-        </w:rPr>
-        <w:t xml:space="preserve">Download census data; correlate spoiled ballots to census data. </w:t>
-      </w:r>
     </w:p>
     <w:sectPr>
       <w:pgSz w:w="12240" w:h="15840"/>
@@ -8780,6 +9354,7 @@
   <w:style w:type="character" w:default="1" w:styleId="DefaultParagraphFont">
     <w:name w:val="Default Paragraph Font"/>
     <w:uiPriority w:val="1"/>
+    <w:semiHidden/>
     <w:unhideWhenUsed/>
   </w:style>
   <w:style w:type="table" w:default="1" w:styleId="TableNormal">

</xml_diff>

<commit_message>
Progress to Maine report
</commit_message>
<xml_diff>
--- a/ME/absentee_files/Maine_report.docx
+++ b/ME/absentee_files/Maine_report.docx
@@ -8532,10 +8532,8 @@
           <w:kern w:val="36"/>
         </w:rPr>
         <w:lastRenderedPageBreak/>
-        <w:t xml:space="preserve">southern Maine, this difference in rejection rates may have electoral consequences for the Presidential election (as Maine can split electoral votes) and down-ballot races for House (particularly ME-2) and Senate Races if it is not remedied in time. </w:t>
-      </w:r>
-      <w:bookmarkStart w:id="0" w:name="_GoBack"/>
-      <w:bookmarkEnd w:id="0"/>
+        <w:t>southern Maine, this difference in rejection rates may have electoral consequences for the Presidential election (as Maine can split electoral votes) and down-ballot races for House (particularly ME-2) and Senate Races if it is not remedied in time.</w:t>
+      </w:r>
     </w:p>
     <w:p>
       <w:pPr>
@@ -8543,9 +8541,22 @@
         <w:outlineLvl w:val="0"/>
         <w:rPr>
           <w:rFonts w:ascii="Styrene B" w:eastAsia="Times New Roman" w:hAnsi="Styrene B" w:cs="Times New Roman"/>
+          <w:color w:val="CC0000"/>
           <w:kern w:val="36"/>
+          <w:sz w:val="40"/>
+          <w:szCs w:val="40"/>
         </w:rPr>
       </w:pPr>
+      <w:r>
+        <w:rPr>
+          <w:rFonts w:ascii="Styrene B" w:eastAsia="Times New Roman" w:hAnsi="Styrene B" w:cs="Times New Roman"/>
+          <w:color w:val="CC0000"/>
+          <w:kern w:val="36"/>
+          <w:sz w:val="40"/>
+          <w:szCs w:val="40"/>
+        </w:rPr>
+        <w:t>July 2020 Congressional Primary Election</w:t>
+      </w:r>
     </w:p>
     <w:p>
       <w:pPr>
@@ -8556,69 +8567,8 @@
           <w:kern w:val="36"/>
         </w:rPr>
       </w:pPr>
-    </w:p>
-    <w:p>
-      <w:pPr>
-        <w:spacing w:before="400" w:after="160" w:line="276" w:lineRule="auto"/>
-        <w:outlineLvl w:val="0"/>
-        <w:rPr>
-          <w:rFonts w:ascii="Styrene B" w:eastAsia="Times New Roman" w:hAnsi="Styrene B" w:cs="Times New Roman"/>
-          <w:kern w:val="36"/>
-        </w:rPr>
-      </w:pPr>
-    </w:p>
-    <w:p>
-      <w:pPr>
-        <w:spacing w:before="400" w:after="160" w:line="276" w:lineRule="auto"/>
-        <w:outlineLvl w:val="0"/>
-        <w:rPr>
-          <w:rFonts w:ascii="Styrene B" w:eastAsia="Times New Roman" w:hAnsi="Styrene B" w:cs="Times New Roman"/>
-          <w:kern w:val="36"/>
-        </w:rPr>
-      </w:pPr>
-    </w:p>
-    <w:p>
-      <w:pPr>
-        <w:spacing w:before="400" w:after="160" w:line="276" w:lineRule="auto"/>
-        <w:outlineLvl w:val="0"/>
-        <w:rPr>
-          <w:rFonts w:ascii="Styrene B" w:eastAsia="Times New Roman" w:hAnsi="Styrene B" w:cs="Times New Roman"/>
-          <w:kern w:val="36"/>
-        </w:rPr>
-      </w:pPr>
-    </w:p>
-    <w:p>
-      <w:pPr>
-        <w:spacing w:before="400" w:after="160" w:line="276" w:lineRule="auto"/>
-        <w:outlineLvl w:val="0"/>
-        <w:rPr>
-          <w:rFonts w:ascii="Styrene B" w:eastAsia="Times New Roman" w:hAnsi="Styrene B" w:cs="Times New Roman"/>
-          <w:color w:val="CC0000"/>
-          <w:kern w:val="36"/>
-          <w:sz w:val="40"/>
-          <w:szCs w:val="40"/>
-        </w:rPr>
-      </w:pPr>
-      <w:r>
-        <w:rPr>
-          <w:rFonts w:ascii="Styrene B" w:eastAsia="Times New Roman" w:hAnsi="Styrene B" w:cs="Times New Roman"/>
-          <w:color w:val="CC0000"/>
-          <w:kern w:val="36"/>
-          <w:sz w:val="40"/>
-          <w:szCs w:val="40"/>
-        </w:rPr>
-        <w:t>July 2020 Congressional Primary Election</w:t>
-      </w:r>
-    </w:p>
-    <w:p>
-      <w:pPr>
-        <w:spacing w:before="400" w:after="160" w:line="276" w:lineRule="auto"/>
-        <w:outlineLvl w:val="0"/>
-        <w:rPr>
-          <w:rFonts w:ascii="Styrene B" w:eastAsia="Times New Roman" w:hAnsi="Styrene B" w:cs="Times New Roman"/>
-          <w:kern w:val="36"/>
-        </w:rPr>
-      </w:pPr>
+      <w:bookmarkStart w:id="0" w:name="_GoBack"/>
+      <w:bookmarkEnd w:id="0"/>
     </w:p>
     <w:p>
       <w:pPr>

</xml_diff>